<commit_message>
ekleme: resimleri RAM e kopyalama komutu
</commit_message>
<xml_diff>
--- a/210309009_Raporlar.docx
+++ b/210309009_Raporlar.docx
@@ -5,6 +5,10 @@
     <w:p>
       <w:pPr>
         <w:pStyle w:val="Heading1"/>
+        <w:numPr>
+          <w:ilvl w:val="0"/>
+          <w:numId w:val="1"/>
+        </w:numPr>
         <w:bidi w:val="0"/>
         <w:spacing w:before="240" w:after="120"/>
         <w:ind w:hanging="0" w:start="0"/>
@@ -463,139 +467,246 @@
     </w:p>
     <w:p>
       <w:pPr>
-        <w:pStyle w:val="BodyText"/>
-        <w:bidi w:val="0"/>
-        <w:jc w:val="start"/>
-        <w:rPr/>
-      </w:pPr>
-      <w:r>
-        <w:rPr/>
-      </w:r>
-    </w:p>
-    <w:p>
-      <w:pPr>
-        <w:pStyle w:val="BodyText"/>
-        <w:bidi w:val="0"/>
-        <w:jc w:val="start"/>
-        <w:rPr/>
-      </w:pPr>
-      <w:r>
-        <w:rPr/>
-      </w:r>
-    </w:p>
-    <w:p>
-      <w:pPr>
-        <w:pStyle w:val="BodyText"/>
-        <w:bidi w:val="0"/>
-        <w:jc w:val="start"/>
-        <w:rPr/>
-      </w:pPr>
-      <w:r>
-        <w:rPr/>
-      </w:r>
-    </w:p>
-    <w:p>
-      <w:pPr>
-        <w:pStyle w:val="BodyText"/>
-        <w:bidi w:val="0"/>
-        <w:jc w:val="start"/>
-        <w:rPr/>
-      </w:pPr>
-      <w:r>
-        <w:rPr/>
-      </w:r>
-    </w:p>
-    <w:p>
-      <w:pPr>
-        <w:pStyle w:val="BodyText"/>
-        <w:bidi w:val="0"/>
-        <w:jc w:val="start"/>
-        <w:rPr/>
-      </w:pPr>
-      <w:r>
-        <w:rPr/>
-      </w:r>
-    </w:p>
-    <w:p>
-      <w:pPr>
-        <w:pStyle w:val="BodyText"/>
-        <w:bidi w:val="0"/>
-        <w:jc w:val="start"/>
-        <w:rPr/>
-      </w:pPr>
-      <w:r>
-        <w:rPr/>
-      </w:r>
-    </w:p>
-    <w:p>
-      <w:pPr>
-        <w:pStyle w:val="BodyText"/>
-        <w:bidi w:val="0"/>
-        <w:jc w:val="start"/>
-        <w:rPr/>
-      </w:pPr>
-      <w:r>
-        <w:rPr/>
-      </w:r>
-    </w:p>
-    <w:p>
-      <w:pPr>
-        <w:pStyle w:val="BodyText"/>
-        <w:bidi w:val="0"/>
-        <w:jc w:val="start"/>
-        <w:rPr/>
-      </w:pPr>
-      <w:r>
-        <w:rPr/>
-      </w:r>
-    </w:p>
-    <w:p>
-      <w:pPr>
-        <w:pStyle w:val="BodyText"/>
-        <w:bidi w:val="0"/>
-        <w:jc w:val="start"/>
-        <w:rPr/>
-      </w:pPr>
-      <w:r>
-        <w:rPr/>
-      </w:r>
-    </w:p>
-    <w:p>
-      <w:pPr>
-        <w:pStyle w:val="BodyText"/>
-        <w:bidi w:val="0"/>
-        <w:jc w:val="start"/>
-        <w:rPr/>
-      </w:pPr>
-      <w:r>
-        <w:rPr/>
-      </w:r>
-    </w:p>
-    <w:p>
-      <w:pPr>
-        <w:pStyle w:val="BodyText"/>
-        <w:bidi w:val="0"/>
-        <w:jc w:val="start"/>
-        <w:rPr/>
-      </w:pPr>
-      <w:r>
-        <w:rPr/>
-      </w:r>
-    </w:p>
-    <w:p>
-      <w:pPr>
-        <w:pStyle w:val="BodyText"/>
-        <w:bidi w:val="0"/>
-        <w:jc w:val="start"/>
-        <w:rPr/>
-      </w:pPr>
-      <w:r>
-        <w:rPr/>
-      </w:r>
-    </w:p>
-    <w:p>
-      <w:pPr>
         <w:pStyle w:val="Heading1"/>
+        <w:numPr>
+          <w:ilvl w:val="0"/>
+          <w:numId w:val="1"/>
+        </w:numPr>
+        <w:ind w:hanging="0" w:start="0"/>
+        <w:rPr/>
+      </w:pPr>
+      <w:r>
+        <w:rPr/>
+        <w:t>Mpstat:</w:t>
+      </w:r>
+    </w:p>
+    <w:p>
+      <w:pPr>
+        <w:pStyle w:val="BodyText"/>
+        <w:bidi w:val="0"/>
+        <w:jc w:val="start"/>
+        <w:rPr/>
+      </w:pPr>
+      <w:r>
+        <w:rPr/>
+      </w:r>
+    </w:p>
+    <w:p>
+      <w:pPr>
+        <w:pStyle w:val="BodyText"/>
+        <w:bidi w:val="0"/>
+        <w:jc w:val="start"/>
+        <w:rPr/>
+      </w:pPr>
+      <w:r>
+        <w:rPr/>
+        <w:t xml:space="preserve">Linux 6.8.0-35-generic (cebi) </w:t>
+        <w:tab/>
+        <w:t xml:space="preserve">06/10/2024 </w:t>
+        <w:tab/>
+        <w:t>_x86_64_</w:t>
+        <w:tab/>
+        <w:t>(12 CPU)</w:t>
+      </w:r>
+    </w:p>
+    <w:p>
+      <w:pPr>
+        <w:pStyle w:val="BodyText"/>
+        <w:bidi w:val="0"/>
+        <w:jc w:val="start"/>
+        <w:rPr/>
+      </w:pPr>
+      <w:r>
+        <w:rPr/>
+      </w:r>
+    </w:p>
+    <w:p>
+      <w:pPr>
+        <w:pStyle w:val="BodyText"/>
+        <w:bidi w:val="0"/>
+        <w:jc w:val="start"/>
+        <w:rPr/>
+      </w:pPr>
+      <w:r>
+        <w:rPr/>
+        <w:t xml:space="preserve">04:17:23 PM  CPU    </w:t>
+        <w:tab/>
+        <w:t>%usr   %nice  %sys %iowait %irq   %soft  %steal %guest %gnice %idle</w:t>
+      </w:r>
+    </w:p>
+    <w:p>
+      <w:pPr>
+        <w:pStyle w:val="BodyText"/>
+        <w:bidi w:val="0"/>
+        <w:jc w:val="start"/>
+        <w:rPr/>
+      </w:pPr>
+      <w:r>
+        <w:rPr/>
+        <w:t xml:space="preserve">04:17:24 PM  all   </w:t>
+        <w:tab/>
+        <w:t xml:space="preserve">26.92    0.00   </w:t>
+        <w:tab/>
+        <w:t xml:space="preserve">48.16    0.00    0.00    </w:t>
+        <w:tab/>
+        <w:t xml:space="preserve">0.00    0.00    </w:t>
+        <w:tab/>
+        <w:t xml:space="preserve">0.00    </w:t>
+        <w:tab/>
+        <w:t xml:space="preserve">0.00   </w:t>
+        <w:tab/>
+        <w:t>24.92</w:t>
+      </w:r>
+    </w:p>
+    <w:p>
+      <w:pPr>
+        <w:pStyle w:val="BodyText"/>
+        <w:bidi w:val="0"/>
+        <w:jc w:val="start"/>
+        <w:rPr/>
+      </w:pPr>
+      <w:r>
+        <w:rPr/>
+        <w:t xml:space="preserve">04:17:25 PM  all   </w:t>
+        <w:tab/>
+        <w:t xml:space="preserve">33.42    0.00   </w:t>
+        <w:tab/>
+        <w:t xml:space="preserve">61.32    0.00    0.00    </w:t>
+        <w:tab/>
+        <w:t xml:space="preserve">0.00    0.00    </w:t>
+        <w:tab/>
+        <w:t xml:space="preserve">0.00    </w:t>
+        <w:tab/>
+        <w:t xml:space="preserve">0.00    </w:t>
+        <w:tab/>
+        <w:t>5.26</w:t>
+      </w:r>
+    </w:p>
+    <w:p>
+      <w:pPr>
+        <w:pStyle w:val="BodyText"/>
+        <w:bidi w:val="0"/>
+        <w:jc w:val="start"/>
+        <w:rPr/>
+      </w:pPr>
+      <w:r>
+        <w:rPr/>
+        <w:t xml:space="preserve">04:17:26 PM  all   </w:t>
+        <w:tab/>
+        <w:t xml:space="preserve">30.74    0.00   </w:t>
+        <w:tab/>
+        <w:t xml:space="preserve">61.15    0.00    0.00    </w:t>
+        <w:tab/>
+        <w:t xml:space="preserve">0.00    0.00    </w:t>
+        <w:tab/>
+        <w:t xml:space="preserve">0.00    </w:t>
+        <w:tab/>
+        <w:t xml:space="preserve">0.00    </w:t>
+        <w:tab/>
+        <w:t>8.10</w:t>
+      </w:r>
+    </w:p>
+    <w:p>
+      <w:pPr>
+        <w:pStyle w:val="BodyText"/>
+        <w:bidi w:val="0"/>
+        <w:jc w:val="start"/>
+        <w:rPr/>
+      </w:pPr>
+      <w:r>
+        <w:rPr/>
+        <w:t xml:space="preserve">04:17:27 PM  all   </w:t>
+        <w:tab/>
+        <w:t xml:space="preserve">32.33    0.00   </w:t>
+        <w:tab/>
+        <w:t xml:space="preserve">59.73    0.25    0.00    </w:t>
+        <w:tab/>
+        <w:t xml:space="preserve">0.00    0.00    </w:t>
+        <w:tab/>
+        <w:t xml:space="preserve">0.00    </w:t>
+        <w:tab/>
+        <w:t xml:space="preserve">0.00    </w:t>
+        <w:tab/>
+        <w:t>7.69</w:t>
+      </w:r>
+    </w:p>
+    <w:p>
+      <w:pPr>
+        <w:pStyle w:val="BodyText"/>
+        <w:bidi w:val="0"/>
+        <w:jc w:val="start"/>
+        <w:rPr/>
+      </w:pPr>
+      <w:r>
+        <w:rPr/>
+        <w:t xml:space="preserve">04:17:28 PM  all   </w:t>
+        <w:tab/>
+        <w:t xml:space="preserve">30.81    0.00   </w:t>
+        <w:tab/>
+        <w:t xml:space="preserve">60.88    0.00    0.00    </w:t>
+        <w:tab/>
+        <w:t xml:space="preserve">0.00    0.00   </w:t>
+        <w:tab/>
+        <w:t xml:space="preserve">0.00    </w:t>
+        <w:tab/>
+        <w:t xml:space="preserve">0.00    </w:t>
+        <w:tab/>
+        <w:t>8.31</w:t>
+      </w:r>
+    </w:p>
+    <w:p>
+      <w:pPr>
+        <w:pStyle w:val="BodyText"/>
+        <w:bidi w:val="0"/>
+        <w:jc w:val="start"/>
+        <w:rPr/>
+      </w:pPr>
+      <w:r>
+        <w:rPr/>
+        <w:t xml:space="preserve">04:17:29 PM  all   </w:t>
+        <w:tab/>
+        <w:t xml:space="preserve">26.53    0.00   </w:t>
+        <w:tab/>
+        <w:t xml:space="preserve">50.88    0.00    0.00    </w:t>
+        <w:tab/>
+        <w:t xml:space="preserve">0.00    0.00  </w:t>
+        <w:tab/>
+        <w:t xml:space="preserve">0.00    </w:t>
+        <w:tab/>
+        <w:t xml:space="preserve">0.00   </w:t>
+        <w:tab/>
+        <w:t>22.59</w:t>
+      </w:r>
+    </w:p>
+    <w:p>
+      <w:pPr>
+        <w:pStyle w:val="BodyText"/>
+        <w:bidi w:val="0"/>
+        <w:jc w:val="start"/>
+        <w:rPr/>
+      </w:pPr>
+      <w:r>
+        <w:rPr/>
+      </w:r>
+    </w:p>
+    <w:p>
+      <w:pPr>
+        <w:pStyle w:val="BodyText"/>
+        <w:bidi w:val="0"/>
+        <w:jc w:val="start"/>
+        <w:rPr/>
+      </w:pPr>
+      <w:r>
+        <w:rPr/>
+      </w:r>
+    </w:p>
+    <w:p>
+      <w:pPr>
+        <w:pStyle w:val="Heading1"/>
+        <w:numPr>
+          <w:ilvl w:val="0"/>
+          <w:numId w:val="1"/>
+        </w:numPr>
         <w:bidi w:val="0"/>
         <w:ind w:hanging="0" w:start="0"/>
         <w:jc w:val="start"/>
@@ -1667,6 +1778,10 @@
     <w:p>
       <w:pPr>
         <w:pStyle w:val="Heading3"/>
+        <w:numPr>
+          <w:ilvl w:val="2"/>
+          <w:numId w:val="1"/>
+        </w:numPr>
         <w:bidi w:val="0"/>
         <w:ind w:hanging="0" w:start="0"/>
         <w:jc w:val="start"/>
@@ -1786,6 +1901,10 @@
     <w:p>
       <w:pPr>
         <w:pStyle w:val="Heading3"/>
+        <w:numPr>
+          <w:ilvl w:val="2"/>
+          <w:numId w:val="1"/>
+        </w:numPr>
         <w:bidi w:val="0"/>
         <w:ind w:hanging="0" w:start="0"/>
         <w:jc w:val="start"/>
@@ -1816,11 +1935,7 @@
       </w:pPr>
       <w:r>
         <w:rPr/>
-        <w:t xml:space="preserve">time taskset -c 0-11 ./kopyapasta </w:t>
-      </w:r>
-      <w:r>
-        <w:rPr/>
-        <w:t># Images klasörü içinde çalıştırılmalıdır!</w:t>
+        <w:t>time taskset -c 0-11 ./kopyapasta # Images klasörü içinde çalıştırılmalıdır!</w:t>
       </w:r>
     </w:p>
     <w:p>
@@ -1856,6 +1971,18 @@
       </w:pPr>
       <w:r>
         <w:rPr/>
+        <w:t>sudo cp -r ~/Desktop/GrayscaleCpp/images /mnt/ramdisk/</w:t>
+      </w:r>
+    </w:p>
+    <w:p>
+      <w:pPr>
+        <w:pStyle w:val="BodyText"/>
+        <w:bidi w:val="0"/>
+        <w:jc w:val="start"/>
+        <w:rPr/>
+      </w:pPr>
+      <w:r>
+        <w:rPr/>
         <w:t>sudo chown -R $(whoami):$(whoami) /mnt/ramdisk/images</w:t>
       </w:r>
     </w:p>
@@ -1873,6 +2000,10 @@
     <w:p>
       <w:pPr>
         <w:pStyle w:val="Heading3"/>
+        <w:numPr>
+          <w:ilvl w:val="2"/>
+          <w:numId w:val="1"/>
+        </w:numPr>
         <w:bidi w:val="0"/>
         <w:ind w:hanging="0" w:start="0"/>
         <w:jc w:val="start"/>
@@ -1920,6 +2051,10 @@
     <w:p>
       <w:pPr>
         <w:pStyle w:val="Heading3"/>
+        <w:numPr>
+          <w:ilvl w:val="2"/>
+          <w:numId w:val="1"/>
+        </w:numPr>
         <w:bidi w:val="0"/>
         <w:ind w:hanging="0" w:start="0"/>
         <w:jc w:val="start"/>
@@ -1991,6 +2126,10 @@
     <w:p>
       <w:pPr>
         <w:pStyle w:val="Heading4"/>
+        <w:numPr>
+          <w:ilvl w:val="3"/>
+          <w:numId w:val="1"/>
+        </w:numPr>
         <w:bidi w:val="0"/>
         <w:spacing w:before="120" w:after="120"/>
         <w:ind w:hanging="0" w:start="0"/>
@@ -1999,15 +2138,7 @@
       </w:pPr>
       <w:r>
         <w:rPr/>
-        <w:t xml:space="preserve">GitHub </w:t>
-      </w:r>
-      <w:r>
-        <w:rPr/>
-        <w:t>sayfası</w:t>
-      </w:r>
-      <w:r>
-        <w:rPr/>
-        <w:t xml:space="preserve">: </w:t>
+        <w:t xml:space="preserve">GitHub sayfası: </w:t>
       </w:r>
       <w:hyperlink r:id="rId2">
         <w:r>
@@ -2016,7 +2147,7 @@
             <w:b w:val="false"/>
             <w:bCs w:val="false"/>
           </w:rPr>
-          <w:t>https://github.com/can61cebi/SystemProgramming</w:t>
+          <w:t>https://github.com/can61cebi/GrayscaleCpp</w:t>
         </w:r>
       </w:hyperlink>
     </w:p>
@@ -2038,7 +2169,6 @@
   <w:abstractNum w:abstractNumId="1">
     <w:lvl w:ilvl="0">
       <w:start w:val="1"/>
-      <w:pStyle w:val="Heading1"/>
       <w:numFmt w:val="none"/>
       <w:suff w:val="nothing"/>
       <w:lvlText w:val="%1"/>
@@ -2049,10 +2179,10 @@
         </w:tabs>
         <w:ind w:start="0" w:hanging="0"/>
       </w:pPr>
+      <w:rPr/>
     </w:lvl>
     <w:lvl w:ilvl="1">
       <w:start w:val="1"/>
-      <w:pStyle w:val="Heading2"/>
       <w:numFmt w:val="none"/>
       <w:suff w:val="nothing"/>
       <w:lvlText w:val="%2"/>
@@ -2063,10 +2193,10 @@
         </w:tabs>
         <w:ind w:start="0" w:hanging="0"/>
       </w:pPr>
+      <w:rPr/>
     </w:lvl>
     <w:lvl w:ilvl="2">
       <w:start w:val="1"/>
-      <w:pStyle w:val="Heading3"/>
       <w:numFmt w:val="none"/>
       <w:suff w:val="nothing"/>
       <w:lvlText w:val="%3"/>
@@ -2077,10 +2207,10 @@
         </w:tabs>
         <w:ind w:start="0" w:hanging="0"/>
       </w:pPr>
+      <w:rPr/>
     </w:lvl>
     <w:lvl w:ilvl="3">
       <w:start w:val="1"/>
-      <w:pStyle w:val="Heading4"/>
       <w:numFmt w:val="none"/>
       <w:suff w:val="nothing"/>
       <w:lvlText w:val="%4"/>
@@ -2091,6 +2221,7 @@
         </w:tabs>
         <w:ind w:start="0" w:hanging="0"/>
       </w:pPr>
+      <w:rPr/>
     </w:lvl>
     <w:lvl w:ilvl="4">
       <w:start w:val="1"/>
@@ -2104,6 +2235,7 @@
         </w:tabs>
         <w:ind w:start="0" w:hanging="0"/>
       </w:pPr>
+      <w:rPr/>
     </w:lvl>
     <w:lvl w:ilvl="5">
       <w:start w:val="1"/>
@@ -2117,6 +2249,7 @@
         </w:tabs>
         <w:ind w:start="0" w:hanging="0"/>
       </w:pPr>
+      <w:rPr/>
     </w:lvl>
     <w:lvl w:ilvl="6">
       <w:start w:val="1"/>
@@ -2130,6 +2263,7 @@
         </w:tabs>
         <w:ind w:start="0" w:hanging="0"/>
       </w:pPr>
+      <w:rPr/>
     </w:lvl>
     <w:lvl w:ilvl="7">
       <w:start w:val="1"/>
@@ -2143,6 +2277,7 @@
         </w:tabs>
         <w:ind w:start="0" w:hanging="0"/>
       </w:pPr>
+      <w:rPr/>
     </w:lvl>
     <w:lvl w:ilvl="8">
       <w:start w:val="1"/>
@@ -2156,10 +2291,133 @@
         </w:tabs>
         <w:ind w:start="0" w:hanging="0"/>
       </w:pPr>
+      <w:rPr/>
+    </w:lvl>
+  </w:abstractNum>
+  <w:abstractNum w:abstractNumId="2">
+    <w:lvl w:ilvl="0">
+      <w:start w:val="1"/>
+      <w:numFmt w:val="none"/>
+      <w:suff w:val="nothing"/>
+      <w:lvlText w:val=""/>
+      <w:lvlJc w:val="start"/>
+      <w:pPr>
+        <w:tabs>
+          <w:tab w:val="num" w:pos="0"/>
+        </w:tabs>
+        <w:ind w:start="0" w:hanging="0"/>
+      </w:pPr>
+    </w:lvl>
+    <w:lvl w:ilvl="1">
+      <w:start w:val="1"/>
+      <w:numFmt w:val="none"/>
+      <w:suff w:val="nothing"/>
+      <w:lvlText w:val=""/>
+      <w:lvlJc w:val="start"/>
+      <w:pPr>
+        <w:tabs>
+          <w:tab w:val="num" w:pos="0"/>
+        </w:tabs>
+        <w:ind w:start="0" w:hanging="0"/>
+      </w:pPr>
+    </w:lvl>
+    <w:lvl w:ilvl="2">
+      <w:start w:val="1"/>
+      <w:numFmt w:val="none"/>
+      <w:suff w:val="nothing"/>
+      <w:lvlText w:val=""/>
+      <w:lvlJc w:val="start"/>
+      <w:pPr>
+        <w:tabs>
+          <w:tab w:val="num" w:pos="0"/>
+        </w:tabs>
+        <w:ind w:start="0" w:hanging="0"/>
+      </w:pPr>
+    </w:lvl>
+    <w:lvl w:ilvl="3">
+      <w:start w:val="1"/>
+      <w:numFmt w:val="none"/>
+      <w:suff w:val="nothing"/>
+      <w:lvlText w:val=""/>
+      <w:lvlJc w:val="start"/>
+      <w:pPr>
+        <w:tabs>
+          <w:tab w:val="num" w:pos="0"/>
+        </w:tabs>
+        <w:ind w:start="0" w:hanging="0"/>
+      </w:pPr>
+    </w:lvl>
+    <w:lvl w:ilvl="4">
+      <w:start w:val="1"/>
+      <w:numFmt w:val="none"/>
+      <w:suff w:val="nothing"/>
+      <w:lvlText w:val=""/>
+      <w:lvlJc w:val="start"/>
+      <w:pPr>
+        <w:tabs>
+          <w:tab w:val="num" w:pos="0"/>
+        </w:tabs>
+        <w:ind w:start="0" w:hanging="0"/>
+      </w:pPr>
+    </w:lvl>
+    <w:lvl w:ilvl="5">
+      <w:start w:val="1"/>
+      <w:numFmt w:val="none"/>
+      <w:suff w:val="nothing"/>
+      <w:lvlText w:val=""/>
+      <w:lvlJc w:val="start"/>
+      <w:pPr>
+        <w:tabs>
+          <w:tab w:val="num" w:pos="0"/>
+        </w:tabs>
+        <w:ind w:start="0" w:hanging="0"/>
+      </w:pPr>
+    </w:lvl>
+    <w:lvl w:ilvl="6">
+      <w:start w:val="1"/>
+      <w:numFmt w:val="none"/>
+      <w:suff w:val="nothing"/>
+      <w:lvlText w:val=""/>
+      <w:lvlJc w:val="start"/>
+      <w:pPr>
+        <w:tabs>
+          <w:tab w:val="num" w:pos="0"/>
+        </w:tabs>
+        <w:ind w:start="0" w:hanging="0"/>
+      </w:pPr>
+    </w:lvl>
+    <w:lvl w:ilvl="7">
+      <w:start w:val="1"/>
+      <w:numFmt w:val="none"/>
+      <w:suff w:val="nothing"/>
+      <w:lvlText w:val=""/>
+      <w:lvlJc w:val="start"/>
+      <w:pPr>
+        <w:tabs>
+          <w:tab w:val="num" w:pos="0"/>
+        </w:tabs>
+        <w:ind w:start="0" w:hanging="0"/>
+      </w:pPr>
+    </w:lvl>
+    <w:lvl w:ilvl="8">
+      <w:start w:val="1"/>
+      <w:numFmt w:val="none"/>
+      <w:suff w:val="nothing"/>
+      <w:lvlText w:val=""/>
+      <w:lvlJc w:val="start"/>
+      <w:pPr>
+        <w:tabs>
+          <w:tab w:val="num" w:pos="0"/>
+        </w:tabs>
+        <w:ind w:start="0" w:hanging="0"/>
+      </w:pPr>
     </w:lvl>
   </w:abstractNum>
   <w:num w:numId="1">
     <w:abstractNumId w:val="1"/>
+  </w:num>
+  <w:num w:numId="2">
+    <w:abstractNumId w:val="2"/>
   </w:num>
 </w:numbering>
 </file>
@@ -2178,7 +2436,6 @@
     </w:rPrDefault>
     <w:pPrDefault>
       <w:pPr>
-        <w:widowControl/>
         <w:suppressAutoHyphens w:val="true"/>
       </w:pPr>
     </w:pPrDefault>
@@ -2188,10 +2445,11 @@
     <w:qFormat/>
     <w:pPr>
       <w:widowControl/>
-      <w:kinsoku w:val="true"/>
-      <w:overflowPunct w:val="true"/>
-      <w:autoSpaceDE w:val="true"/>
+      <w:suppressAutoHyphens w:val="true"/>
+      <w:overflowPunct w:val="false"/>
       <w:bidi w:val="0"/>
+      <w:spacing w:before="0" w:after="0"/>
+      <w:jc w:val="start"/>
     </w:pPr>
     <w:rPr>
       <w:rFonts w:ascii="Liberation Serif" w:hAnsi="Liberation Serif" w:eastAsia="Noto Serif CJK SC" w:cs="Noto Sans Devanagari"/>

</xml_diff>